<commit_message>
Updated TeamProjectReport.docx and changed bitwise operations in prefix changing
</commit_message>
<xml_diff>
--- a/TeamProjectReport.docx
+++ b/TeamProjectReport.docx
@@ -166,7 +166,49 @@
           <w:sz w:val="22"/>
           <w:szCs w:val="20"/>
         </w:rPr>
-        <w:t xml:space="preserve"> verify the IP packet, i.e. check minimum length and checksum. </w:t>
+        <w:t xml:space="preserve"> verify the IP packet, i.e. c</w:t>
+      </w:r>
+      <w:r>
+        <w:rPr>
+          <w:color w:val="111111"/>
+          <w:sz w:val="22"/>
+          <w:szCs w:val="20"/>
+        </w:rPr>
+        <w:t xml:space="preserve">heck minimum length, checksum, </w:t>
+      </w:r>
+      <w:r>
+        <w:rPr>
+          <w:color w:val="111111"/>
+          <w:sz w:val="22"/>
+          <w:szCs w:val="20"/>
+        </w:rPr>
+        <w:t xml:space="preserve">Time </w:t>
+      </w:r>
+      <w:proofErr w:type="gramStart"/>
+      <w:r>
+        <w:rPr>
+          <w:color w:val="111111"/>
+          <w:sz w:val="22"/>
+          <w:szCs w:val="20"/>
+        </w:rPr>
+        <w:t>To</w:t>
+      </w:r>
+      <w:proofErr w:type="gramEnd"/>
+      <w:r>
+        <w:rPr>
+          <w:color w:val="111111"/>
+          <w:sz w:val="22"/>
+          <w:szCs w:val="20"/>
+        </w:rPr>
+        <w:t xml:space="preserve"> Live (TTL)</w:t>
+      </w:r>
+      <w:r>
+        <w:rPr>
+          <w:color w:val="111111"/>
+          <w:sz w:val="22"/>
+          <w:szCs w:val="20"/>
+        </w:rPr>
+        <w:t xml:space="preserve">. </w:t>
       </w:r>
       <w:r>
         <w:rPr>
@@ -182,25 +224,23 @@
           <w:sz w:val="22"/>
           <w:szCs w:val="20"/>
         </w:rPr>
-        <w:t xml:space="preserve"> the Time </w:t>
-      </w:r>
-      <w:proofErr w:type="gramStart"/>
-      <w:r>
-        <w:rPr>
-          <w:color w:val="111111"/>
-          <w:sz w:val="22"/>
-          <w:szCs w:val="20"/>
-        </w:rPr>
-        <w:t>To</w:t>
-      </w:r>
-      <w:proofErr w:type="gramEnd"/>
-      <w:r>
-        <w:rPr>
-          <w:color w:val="111111"/>
-          <w:sz w:val="22"/>
-          <w:szCs w:val="20"/>
-        </w:rPr>
-        <w:t xml:space="preserve"> Live (TTL) and compute</w:t>
+        <w:t xml:space="preserve"> the </w:t>
+      </w:r>
+      <w:r>
+        <w:rPr>
+          <w:color w:val="111111"/>
+          <w:sz w:val="22"/>
+          <w:szCs w:val="20"/>
+        </w:rPr>
+        <w:t xml:space="preserve">TTL </w:t>
+      </w:r>
+      <w:r>
+        <w:rPr>
+          <w:color w:val="111111"/>
+          <w:sz w:val="22"/>
+          <w:szCs w:val="20"/>
+        </w:rPr>
+        <w:t>and compute</w:t>
       </w:r>
       <w:r>
         <w:rPr>
@@ -710,8 +750,6 @@
           <w:szCs w:val="20"/>
         </w:rPr>
       </w:pPr>
-      <w:bookmarkStart w:id="0" w:name="_GoBack"/>
-      <w:bookmarkEnd w:id="0"/>
       <w:r>
         <w:rPr>
           <w:color w:val="111111"/>
@@ -736,25 +774,39 @@
           <w:sz w:val="22"/>
           <w:szCs w:val="20"/>
         </w:rPr>
-        <w:t xml:space="preserve">. At </w:t>
-      </w:r>
-      <w:proofErr w:type="gramStart"/>
-      <w:r>
-        <w:rPr>
-          <w:color w:val="111111"/>
-          <w:sz w:val="22"/>
-          <w:szCs w:val="20"/>
-        </w:rPr>
-        <w:t>one point</w:t>
-      </w:r>
-      <w:proofErr w:type="gramEnd"/>
-      <w:r>
-        <w:rPr>
-          <w:color w:val="111111"/>
-          <w:sz w:val="22"/>
-          <w:szCs w:val="20"/>
-        </w:rPr>
-        <w:t xml:space="preserve"> Discord was brought up as a means of sharing files, so I downloaded and set up an account. Ho</w:t>
+        <w:t>. At one point</w:t>
+      </w:r>
+      <w:r>
+        <w:rPr>
+          <w:color w:val="111111"/>
+          <w:sz w:val="22"/>
+          <w:szCs w:val="20"/>
+        </w:rPr>
+        <w:t>,</w:t>
+      </w:r>
+      <w:r>
+        <w:rPr>
+          <w:color w:val="111111"/>
+          <w:sz w:val="22"/>
+          <w:szCs w:val="20"/>
+        </w:rPr>
+        <w:t xml:space="preserve"> Discord was brought up as a means of sharing files</w:t>
+      </w:r>
+      <w:r>
+        <w:rPr>
+          <w:color w:val="111111"/>
+          <w:sz w:val="22"/>
+          <w:szCs w:val="20"/>
+        </w:rPr>
+        <w:t>; h</w:t>
+      </w:r>
+      <w:r>
+        <w:rPr>
+          <w:color w:val="111111"/>
+          <w:sz w:val="22"/>
+          <w:szCs w:val="20"/>
+        </w:rPr>
+        <w:t>o</w:t>
       </w:r>
       <w:r>
         <w:rPr>
@@ -778,15 +830,15 @@
           <w:sz w:val="22"/>
           <w:szCs w:val="20"/>
         </w:rPr>
-        <w:t>, and I set up a repository</w:t>
-      </w:r>
-      <w:r>
-        <w:rPr>
-          <w:color w:val="111111"/>
-          <w:sz w:val="22"/>
-          <w:szCs w:val="20"/>
-        </w:rPr>
-        <w:t xml:space="preserve">. </w:t>
+        <w:t>.</w:t>
+      </w:r>
+      <w:r>
+        <w:rPr>
+          <w:color w:val="111111"/>
+          <w:sz w:val="22"/>
+          <w:szCs w:val="20"/>
+        </w:rPr>
+        <w:t xml:space="preserve"> </w:t>
       </w:r>
       <w:r>
         <w:rPr>
@@ -818,15 +870,23 @@
           <w:sz w:val="22"/>
           <w:szCs w:val="20"/>
         </w:rPr>
-        <w:t xml:space="preserve"> code files related to each other because there was no quick reference document, we had to scroll through </w:t>
-      </w:r>
-      <w:r>
-        <w:rPr>
-          <w:color w:val="111111"/>
-          <w:sz w:val="22"/>
-          <w:szCs w:val="20"/>
-        </w:rPr>
-        <w:t>every file to figure things out. There was n</w:t>
+        <w:t xml:space="preserve"> code files related to each other because there was no quick reference docume</w:t>
+      </w:r>
+      <w:r>
+        <w:rPr>
+          <w:color w:val="111111"/>
+          <w:sz w:val="22"/>
+          <w:szCs w:val="20"/>
+        </w:rPr>
+        <w:t>nt. With</w:t>
+      </w:r>
+      <w:r>
+        <w:rPr>
+          <w:color w:val="111111"/>
+          <w:sz w:val="22"/>
+          <w:szCs w:val="20"/>
+        </w:rPr>
+        <w:t xml:space="preserve"> n</w:t>
       </w:r>
       <w:r>
         <w:rPr>
@@ -850,7 +910,7 @@
           <w:sz w:val="22"/>
           <w:szCs w:val="20"/>
         </w:rPr>
-        <w:t xml:space="preserve">, and finding </w:t>
+        <w:t xml:space="preserve"> finding </w:t>
       </w:r>
       <w:proofErr w:type="spellStart"/>
       <w:r>
@@ -876,7 +936,23 @@
           <w:sz w:val="22"/>
           <w:szCs w:val="20"/>
         </w:rPr>
-        <w:t>. The comments were occasionally ambiguous and not detailed enough.</w:t>
+        <w:t>.</w:t>
+      </w:r>
+      <w:r>
+        <w:rPr>
+          <w:color w:val="111111"/>
+          <w:sz w:val="22"/>
+          <w:szCs w:val="20"/>
+        </w:rPr>
+        <w:t xml:space="preserve">  Integrating our own code with the existing was much harder because of this. Also, t</w:t>
+      </w:r>
+      <w:r>
+        <w:rPr>
+          <w:color w:val="111111"/>
+          <w:sz w:val="22"/>
+          <w:szCs w:val="20"/>
+        </w:rPr>
+        <w:t>he comments were occasionally ambiguous and not detailed enough.</w:t>
       </w:r>
       <w:r>
         <w:rPr>
@@ -924,6 +1000,20 @@
           <w:szCs w:val="20"/>
         </w:rPr>
       </w:pPr>
+    </w:p>
+    <w:p>
+      <w:pPr>
+        <w:pStyle w:val="NormalWeb"/>
+        <w:shd w:val="clear" w:color="auto" w:fill="FFFFFF"/>
+        <w:spacing w:before="0" w:beforeAutospacing="0" w:after="0" w:afterAutospacing="0" w:line="360" w:lineRule="auto"/>
+        <w:rPr>
+          <w:color w:val="111111"/>
+          <w:sz w:val="22"/>
+          <w:szCs w:val="20"/>
+        </w:rPr>
+      </w:pPr>
+      <w:bookmarkStart w:id="0" w:name="_GoBack"/>
+      <w:bookmarkEnd w:id="0"/>
     </w:p>
     <w:p>
       <w:pPr>
@@ -1214,15 +1304,7 @@
           <w:sz w:val="22"/>
           <w:szCs w:val="20"/>
         </w:rPr>
-        <w:t>properly</w:t>
-      </w:r>
-      <w:r>
-        <w:rPr>
-          <w:color w:val="111111"/>
-          <w:sz w:val="22"/>
-          <w:szCs w:val="20"/>
-        </w:rPr>
-        <w:t xml:space="preserve"> </w:t>
+        <w:t xml:space="preserve">properly </w:t>
       </w:r>
       <w:r>
         <w:rPr>
@@ -1240,24 +1322,14 @@
         </w:rPr>
         <w:t xml:space="preserve"> reply </w:t>
       </w:r>
-      <w:proofErr w:type="gramStart"/>
-      <w:r>
-        <w:rPr>
-          <w:color w:val="111111"/>
-          <w:sz w:val="22"/>
-          <w:szCs w:val="20"/>
-        </w:rPr>
-        <w:t>timeout</w:t>
-      </w:r>
-      <w:r>
-        <w:rPr>
-          <w:color w:val="111111"/>
-          <w:sz w:val="22"/>
-          <w:szCs w:val="20"/>
-        </w:rPr>
-        <w:t>s</w:t>
-      </w:r>
-      <w:proofErr w:type="gramEnd"/>
+      <w:r>
+        <w:rPr>
+          <w:color w:val="111111"/>
+          <w:sz w:val="22"/>
+          <w:szCs w:val="20"/>
+        </w:rPr>
+        <w:t>timeouts,</w:t>
+      </w:r>
       <w:r>
         <w:rPr>
           <w:color w:val="111111"/>
@@ -1417,8 +1489,104 @@
     </w:p>
     <w:p>
       <w:pPr>
+        <w:pStyle w:val="NormalWeb"/>
+        <w:shd w:val="clear" w:color="auto" w:fill="FFFFFF"/>
+        <w:spacing w:before="0" w:beforeAutospacing="0" w:after="0" w:afterAutospacing="0" w:line="360" w:lineRule="auto"/>
+        <w:ind w:left="450"/>
+        <w:rPr>
+          <w:color w:val="111111"/>
+          <w:sz w:val="22"/>
+          <w:szCs w:val="20"/>
+        </w:rPr>
+      </w:pPr>
+      <w:r>
+        <w:rPr>
+          <w:color w:val="111111"/>
+          <w:sz w:val="22"/>
+          <w:szCs w:val="20"/>
+        </w:rPr>
+        <w:t>Many responsibilities were shared by all members, such as coding, research and problem solving, but the Major responsibilities were divided as following:</w:t>
+      </w:r>
+    </w:p>
+    <w:p>
+      <w:pPr>
         <w:spacing w:line="360" w:lineRule="auto"/>
-      </w:pPr>
+        <w:ind w:firstLine="720"/>
+      </w:pPr>
+      <w:r>
+        <w:t>Nick Ferrell: Primary Coder</w:t>
+      </w:r>
+    </w:p>
+    <w:p>
+      <w:pPr>
+        <w:spacing w:line="360" w:lineRule="auto"/>
+        <w:ind w:firstLine="720"/>
+      </w:pPr>
+      <w:r>
+        <w:tab/>
+        <w:t>Achievement: Most time spent staring blankly at a screen hoping it solves itself</w:t>
+      </w:r>
+    </w:p>
+    <w:p>
+      <w:pPr>
+        <w:spacing w:line="360" w:lineRule="auto"/>
+        <w:ind w:left="720"/>
+      </w:pPr>
+      <w:r>
+        <w:t xml:space="preserve">Matt Valencia: Team Leader and organizer </w:t>
+      </w:r>
+    </w:p>
+    <w:p>
+      <w:pPr>
+        <w:spacing w:line="360" w:lineRule="auto"/>
+        <w:ind w:left="720"/>
+      </w:pPr>
+      <w:r>
+        <w:tab/>
+        <w:t>Achievement: Most time spent waiting for others to show up and get to work</w:t>
+      </w:r>
+    </w:p>
+    <w:p>
+      <w:pPr>
+        <w:spacing w:line="360" w:lineRule="auto"/>
+        <w:ind w:firstLine="720"/>
+      </w:pPr>
+      <w:r>
+        <w:t>Alex Herzberg: Documentarian</w:t>
+      </w:r>
+      <w:r>
+        <w:tab/>
+      </w:r>
+    </w:p>
+    <w:p>
+      <w:pPr>
+        <w:spacing w:line="360" w:lineRule="auto"/>
+        <w:ind w:firstLine="720"/>
+      </w:pPr>
+      <w:r>
+        <w:tab/>
+        <w:t>Achievement: Most Research</w:t>
+      </w:r>
+    </w:p>
+    <w:p>
+      <w:pPr>
+        <w:spacing w:line="360" w:lineRule="auto"/>
+        <w:ind w:firstLine="720"/>
+      </w:pPr>
+      <w:r>
+        <w:lastRenderedPageBreak/>
+        <w:t>Justin Brewer: Primary Tester</w:t>
+      </w:r>
+    </w:p>
+    <w:p>
+      <w:pPr>
+        <w:spacing w:line="360" w:lineRule="auto"/>
+        <w:ind w:firstLine="720"/>
+      </w:pPr>
+      <w:r>
+        <w:tab/>
+        <w:t>Achievement: Most travel time</w:t>
+      </w:r>
     </w:p>
     <w:sectPr>
       <w:pgSz w:w="12240" w:h="15840"/>

</xml_diff>